<commit_message>
add code for project 4
</commit_message>
<xml_diff>
--- a/project-2-pui-applied/Code guide and dictionary (readme).docx
+++ b/project-2-pui-applied/Code guide and dictionary (readme).docx
@@ -239,15 +239,7 @@
       </w:r>
       <w:proofErr w:type="gramEnd"/>
       <w:r>
-        <w:t xml:space="preserve"> files are all prefixed with ‘p1’, ‘p2’, …</w:t>
-      </w:r>
-      <w:proofErr w:type="gramStart"/>
-      <w:r>
-        <w:t>., and</w:t>
-      </w:r>
-      <w:proofErr w:type="gramEnd"/>
-      <w:r>
-        <w:t xml:space="preserve"> are designed to be run in order. Often (but not always), </w:t>
+        <w:t xml:space="preserve"> files are all prefixed with ‘p1’, ‘p2’, …., and are designed to be run in order. Often (but not always), </w:t>
       </w:r>
       <w:proofErr w:type="gramStart"/>
       <w:r>
@@ -1299,10 +1291,7 @@
       </w:r>
       <w:proofErr w:type="spellEnd"/>
       <w:r>
-        <w:t xml:space="preserve"> data has already been extracted, formatted</w:t>
-      </w:r>
-      <w:r>
-        <w:t xml:space="preserve"> into required R .</w:t>
+        <w:t xml:space="preserve"> data has already been extracted, formatted into required R .</w:t>
       </w:r>
       <w:proofErr w:type="spellStart"/>
       <w:r>
@@ -1310,10 +1299,7 @@
       </w:r>
       <w:proofErr w:type="spellEnd"/>
       <w:r>
-        <w:t xml:space="preserve"> objects. The</w:t>
-      </w:r>
-      <w:r>
-        <w:t xml:space="preserve"> </w:t>
+        <w:t xml:space="preserve"> objects. The </w:t>
       </w:r>
       <w:r>
         <w:t xml:space="preserve">code is </w:t>

</xml_diff>